<commit_message>
TAAP - adding individual contribution
</commit_message>
<xml_diff>
--- a/doc/TAAP.docx
+++ b/doc/TAAP.docx
@@ -4,15 +4,1560 @@
   <w:body>
     <w:p>
       <w:pPr>
-        <w:rPr>
-          <w:lang w:val="en-CA"/>
-        </w:rPr>
-      </w:pPr>
-      <w:r>
-        <w:rPr>
-          <w:lang w:val="en-CA"/>
-        </w:rPr>
-        <w:t>#documentation of our project</w:t>
+        <w:jc w:val="center"/>
+        <w:rPr>
+          <w:b/>
+          <w:bCs/>
+          <w:u w:val="single"/>
+          <w:lang w:val="en-CA"/>
+        </w:rPr>
+      </w:pPr>
+      <w:r>
+        <w:rPr>
+          <w:b/>
+          <w:bCs/>
+          <w:u w:val="single"/>
+          <w:lang w:val="en-CA"/>
+        </w:rPr>
+        <w:t xml:space="preserve">Documentation for TAAP </w:t>
+      </w:r>
+    </w:p>
+    <w:p>
+      <w:pPr>
+        <w:jc w:val="center"/>
+        <w:rPr>
+          <w:b/>
+          <w:bCs/>
+          <w:u w:val="single"/>
+          <w:lang w:val="en-CA"/>
+        </w:rPr>
+      </w:pPr>
+    </w:p>
+    <w:p>
+      <w:pPr>
+        <w:jc w:val="center"/>
+        <w:rPr>
+          <w:b/>
+          <w:bCs/>
+          <w:u w:val="single"/>
+          <w:lang w:val="en-CA"/>
+        </w:rPr>
+      </w:pPr>
+    </w:p>
+    <w:p>
+      <w:pPr>
+        <w:rPr>
+          <w:b/>
+          <w:bCs/>
+          <w:u w:val="single"/>
+          <w:lang w:val="en-CA"/>
+        </w:rPr>
+      </w:pPr>
+      <w:r>
+        <w:rPr>
+          <w:b/>
+          <w:bCs/>
+          <w:u w:val="single"/>
+          <w:lang w:val="en-CA"/>
+        </w:rPr>
+        <w:t>Overview</w:t>
+      </w:r>
+    </w:p>
+    <w:p>
+      <w:r>
+        <w:rPr>
+          <w:b/>
+          <w:bCs/>
+        </w:rPr>
+        <w:t>T</w:t>
+      </w:r>
+      <w:r>
+        <w:t xml:space="preserve">eaching </w:t>
+      </w:r>
+      <w:r>
+        <w:rPr>
+          <w:b/>
+          <w:bCs/>
+        </w:rPr>
+        <w:t>A</w:t>
+      </w:r>
+      <w:r>
+        <w:t xml:space="preserve">ssistant </w:t>
+      </w:r>
+      <w:r>
+        <w:rPr>
+          <w:b/>
+          <w:bCs/>
+        </w:rPr>
+        <w:t>A</w:t>
+      </w:r>
+      <w:r>
+        <w:t xml:space="preserve">ssistance </w:t>
+      </w:r>
+      <w:r>
+        <w:rPr>
+          <w:b/>
+          <w:bCs/>
+        </w:rPr>
+        <w:t>P</w:t>
+      </w:r>
+      <w:r>
+        <w:t>latform – TAAP,</w:t>
+      </w:r>
+      <w:r>
+        <w:t xml:space="preserve"> is a web application that assists teaching assistants and professors in evaluating students' performance in lab sessions</w:t>
+      </w:r>
+      <w:r>
+        <w:t xml:space="preserve"> that are conducted in</w:t>
+      </w:r>
+      <w:r>
+        <w:t>-p</w:t>
+      </w:r>
+      <w:r>
+        <w:t>erson at the labs</w:t>
+      </w:r>
+      <w:r>
+        <w:t>.</w:t>
+      </w:r>
+      <w:r>
+        <w:t xml:space="preserve"> </w:t>
+      </w:r>
+    </w:p>
+    <w:p/>
+    <w:p>
+      <w:pPr>
+        <w:rPr>
+          <w:b/>
+          <w:bCs/>
+          <w:u w:val="single"/>
+        </w:rPr>
+      </w:pPr>
+      <w:r>
+        <w:rPr>
+          <w:b/>
+          <w:bCs/>
+          <w:u w:val="single"/>
+        </w:rPr>
+        <w:t>Objectives</w:t>
+      </w:r>
+    </w:p>
+    <w:p>
+      <w:pPr>
+        <w:rPr>
+          <w:lang w:val="en-CA"/>
+        </w:rPr>
+      </w:pPr>
+      <w:r>
+        <w:t xml:space="preserve">We </w:t>
+      </w:r>
+      <w:r>
+        <w:t>made use of the following objectives to</w:t>
+      </w:r>
+      <w:r>
+        <w:t xml:space="preserve"> implement the system</w:t>
+      </w:r>
+      <w:r>
+        <w:t xml:space="preserve">: </w:t>
+      </w:r>
+    </w:p>
+    <w:p>
+      <w:pPr>
+        <w:rPr>
+          <w:b/>
+          <w:bCs/>
+          <w:u w:val="single"/>
+          <w:lang w:val="en-CA"/>
+        </w:rPr>
+      </w:pPr>
+    </w:p>
+    <w:p>
+      <w:pPr>
+        <w:pStyle w:val="ListParagraph"/>
+        <w:numPr>
+          <w:ilvl w:val="0"/>
+          <w:numId w:val="2"/>
+        </w:numPr>
+        <w:rPr>
+          <w:lang w:val="en-CA"/>
+        </w:rPr>
+      </w:pPr>
+      <w:r>
+        <w:rPr>
+          <w:lang w:val="en-CA"/>
+        </w:rPr>
+        <w:t>The system should allow the creation of new lab sessions and generate tokens for teaching assistants and students to join the active lab session.</w:t>
+      </w:r>
+    </w:p>
+    <w:p>
+      <w:pPr>
+        <w:pStyle w:val="ListParagraph"/>
+        <w:numPr>
+          <w:ilvl w:val="0"/>
+          <w:numId w:val="2"/>
+        </w:numPr>
+        <w:rPr>
+          <w:lang w:val="en-CA"/>
+        </w:rPr>
+      </w:pPr>
+      <w:r>
+        <w:rPr>
+          <w:lang w:val="en-CA"/>
+        </w:rPr>
+        <w:t>The system should allow students to raise a review request to the teaching assistant when they finish their lab exercise.</w:t>
+      </w:r>
+    </w:p>
+    <w:p>
+      <w:pPr>
+        <w:pStyle w:val="ListParagraph"/>
+        <w:numPr>
+          <w:ilvl w:val="0"/>
+          <w:numId w:val="2"/>
+        </w:numPr>
+        <w:rPr>
+          <w:lang w:val="en-CA"/>
+        </w:rPr>
+      </w:pPr>
+      <w:r>
+        <w:rPr>
+          <w:lang w:val="en-CA"/>
+        </w:rPr>
+        <w:t>The teaching assistant should be able to see the number of students in the queue, and the system should assign review requests to teaching assistants on a first-come, first-serve basis.</w:t>
+      </w:r>
+    </w:p>
+    <w:p>
+      <w:pPr>
+        <w:pStyle w:val="ListParagraph"/>
+        <w:numPr>
+          <w:ilvl w:val="0"/>
+          <w:numId w:val="2"/>
+        </w:numPr>
+        <w:rPr>
+          <w:lang w:val="en-CA"/>
+        </w:rPr>
+      </w:pPr>
+      <w:r>
+        <w:rPr>
+          <w:lang w:val="en-CA"/>
+        </w:rPr>
+        <w:t>The system supports multiple lab sessions and multiple teaching assistants to be registered with a lab session so that the review requests will be split based on availability.</w:t>
+      </w:r>
+    </w:p>
+    <w:p>
+      <w:pPr>
+        <w:pStyle w:val="ListParagraph"/>
+        <w:numPr>
+          <w:ilvl w:val="0"/>
+          <w:numId w:val="2"/>
+        </w:numPr>
+        <w:rPr>
+          <w:lang w:val="en-CA"/>
+        </w:rPr>
+      </w:pPr>
+      <w:r>
+        <w:rPr>
+          <w:lang w:val="en-CA"/>
+        </w:rPr>
+        <w:t>Once the teaching assistant taps on the "ready to accept request" button, a request will be assigned to the teaching assistant from the queue.</w:t>
+      </w:r>
+    </w:p>
+    <w:p>
+      <w:pPr>
+        <w:pStyle w:val="ListParagraph"/>
+        <w:numPr>
+          <w:ilvl w:val="0"/>
+          <w:numId w:val="2"/>
+        </w:numPr>
+        <w:rPr>
+          <w:lang w:val="en-CA"/>
+        </w:rPr>
+      </w:pPr>
+      <w:r>
+        <w:rPr>
+          <w:lang w:val="en-CA"/>
+        </w:rPr>
+        <w:t>The system should allow the teaching assistant to grade the students and submit the evaluation.</w:t>
+      </w:r>
+    </w:p>
+    <w:p>
+      <w:pPr>
+        <w:pStyle w:val="ListParagraph"/>
+        <w:numPr>
+          <w:ilvl w:val="0"/>
+          <w:numId w:val="2"/>
+        </w:numPr>
+        <w:rPr>
+          <w:lang w:val="en-CA"/>
+        </w:rPr>
+      </w:pPr>
+      <w:r>
+        <w:rPr>
+          <w:lang w:val="en-CA"/>
+        </w:rPr>
+        <w:t>While in the queue, the students should be able to see their queue status on the page.</w:t>
+      </w:r>
+    </w:p>
+    <w:p>
+      <w:pPr>
+        <w:pStyle w:val="ListParagraph"/>
+        <w:numPr>
+          <w:ilvl w:val="0"/>
+          <w:numId w:val="2"/>
+        </w:numPr>
+        <w:rPr>
+          <w:lang w:val="en-CA"/>
+        </w:rPr>
+      </w:pPr>
+      <w:r>
+        <w:rPr>
+          <w:lang w:val="en-CA"/>
+        </w:rPr>
+        <w:t>The lab session should have a set time duration, and once the session expires, the evaluation results should become available in the dashboard for download for the next 24 hours.</w:t>
+      </w:r>
+    </w:p>
+    <w:p>
+      <w:pPr>
+        <w:rPr>
+          <w:lang w:val="en-CA"/>
+        </w:rPr>
+      </w:pPr>
+    </w:p>
+    <w:p>
+      <w:pPr>
+        <w:rPr>
+          <w:lang w:val="en-CA"/>
+        </w:rPr>
+      </w:pPr>
+    </w:p>
+    <w:p>
+      <w:pPr>
+        <w:rPr>
+          <w:b/>
+          <w:bCs/>
+          <w:u w:val="single"/>
+          <w:lang w:val="en-CA"/>
+        </w:rPr>
+      </w:pPr>
+      <w:r>
+        <w:rPr>
+          <w:b/>
+          <w:bCs/>
+          <w:u w:val="single"/>
+          <w:lang w:val="en-CA"/>
+        </w:rPr>
+        <w:t>Technologies Used</w:t>
+      </w:r>
+    </w:p>
+    <w:p>
+      <w:pPr>
+        <w:rPr>
+          <w:lang w:val="en-CA"/>
+        </w:rPr>
+      </w:pPr>
+      <w:r>
+        <w:rPr>
+          <w:lang w:val="en-CA"/>
+        </w:rPr>
+        <w:t xml:space="preserve">We have made use of the following technologies to implement the system: </w:t>
+      </w:r>
+    </w:p>
+    <w:p>
+      <w:pPr>
+        <w:rPr>
+          <w:lang w:val="en-CA"/>
+        </w:rPr>
+      </w:pPr>
+    </w:p>
+    <w:p>
+      <w:pPr>
+        <w:pStyle w:val="ListParagraph"/>
+        <w:numPr>
+          <w:ilvl w:val="0"/>
+          <w:numId w:val="3"/>
+        </w:numPr>
+        <w:rPr>
+          <w:lang w:val="en-CA"/>
+        </w:rPr>
+      </w:pPr>
+      <w:r>
+        <w:rPr>
+          <w:lang w:val="en-CA"/>
+        </w:rPr>
+        <w:t>Java Spring Boot</w:t>
+      </w:r>
+    </w:p>
+    <w:p>
+      <w:pPr>
+        <w:pStyle w:val="ListParagraph"/>
+        <w:numPr>
+          <w:ilvl w:val="0"/>
+          <w:numId w:val="3"/>
+        </w:numPr>
+        <w:rPr>
+          <w:lang w:val="en-CA"/>
+        </w:rPr>
+      </w:pPr>
+      <w:r>
+        <w:rPr>
+          <w:lang w:val="en-CA"/>
+        </w:rPr>
+        <w:t>Server-Sent Events (SSE)</w:t>
+      </w:r>
+    </w:p>
+    <w:p>
+      <w:pPr>
+        <w:pStyle w:val="ListParagraph"/>
+        <w:numPr>
+          <w:ilvl w:val="0"/>
+          <w:numId w:val="3"/>
+        </w:numPr>
+        <w:rPr>
+          <w:lang w:val="en-CA"/>
+        </w:rPr>
+      </w:pPr>
+      <w:r>
+        <w:rPr>
+          <w:lang w:val="en-CA"/>
+        </w:rPr>
+        <w:t>Thymeleaf</w:t>
+      </w:r>
+    </w:p>
+    <w:p>
+      <w:pPr>
+        <w:pStyle w:val="ListParagraph"/>
+        <w:numPr>
+          <w:ilvl w:val="0"/>
+          <w:numId w:val="3"/>
+        </w:numPr>
+        <w:rPr>
+          <w:lang w:val="en-CA"/>
+        </w:rPr>
+      </w:pPr>
+      <w:r>
+        <w:rPr>
+          <w:lang w:val="en-CA"/>
+        </w:rPr>
+        <w:t>HTML</w:t>
+      </w:r>
+    </w:p>
+    <w:p>
+      <w:pPr>
+        <w:pStyle w:val="ListParagraph"/>
+        <w:numPr>
+          <w:ilvl w:val="0"/>
+          <w:numId w:val="3"/>
+        </w:numPr>
+        <w:rPr>
+          <w:lang w:val="en-CA"/>
+        </w:rPr>
+      </w:pPr>
+      <w:r>
+        <w:rPr>
+          <w:lang w:val="en-CA"/>
+        </w:rPr>
+        <w:t>CSS</w:t>
+      </w:r>
+    </w:p>
+    <w:p>
+      <w:pPr>
+        <w:pStyle w:val="ListParagraph"/>
+        <w:numPr>
+          <w:ilvl w:val="0"/>
+          <w:numId w:val="3"/>
+        </w:numPr>
+        <w:rPr>
+          <w:lang w:val="en-CA"/>
+        </w:rPr>
+      </w:pPr>
+      <w:r>
+        <w:rPr>
+          <w:lang w:val="en-CA"/>
+        </w:rPr>
+        <w:t>Bootstrap</w:t>
+      </w:r>
+    </w:p>
+    <w:p>
+      <w:pPr>
+        <w:pStyle w:val="ListParagraph"/>
+        <w:numPr>
+          <w:ilvl w:val="0"/>
+          <w:numId w:val="3"/>
+        </w:numPr>
+        <w:rPr>
+          <w:lang w:val="en-CA"/>
+        </w:rPr>
+      </w:pPr>
+      <w:r>
+        <w:rPr>
+          <w:lang w:val="en-CA"/>
+        </w:rPr>
+        <w:t>JavaScript</w:t>
+      </w:r>
+    </w:p>
+    <w:p>
+      <w:pPr>
+        <w:pStyle w:val="ListParagraph"/>
+        <w:numPr>
+          <w:ilvl w:val="0"/>
+          <w:numId w:val="3"/>
+        </w:numPr>
+        <w:rPr>
+          <w:lang w:val="en-CA"/>
+        </w:rPr>
+      </w:pPr>
+      <w:r>
+        <w:rPr>
+          <w:lang w:val="en-CA"/>
+        </w:rPr>
+        <w:t>jQuery</w:t>
+      </w:r>
+    </w:p>
+    <w:p>
+      <w:pPr>
+        <w:rPr>
+          <w:lang w:val="en-CA"/>
+        </w:rPr>
+      </w:pPr>
+    </w:p>
+    <w:p>
+      <w:pPr>
+        <w:rPr>
+          <w:lang w:val="en-CA"/>
+        </w:rPr>
+      </w:pPr>
+    </w:p>
+    <w:p>
+      <w:pPr>
+        <w:rPr>
+          <w:lang w:val="en-CA"/>
+        </w:rPr>
+      </w:pPr>
+    </w:p>
+    <w:p>
+      <w:pPr>
+        <w:rPr>
+          <w:b/>
+          <w:bCs/>
+          <w:u w:val="single"/>
+          <w:lang w:val="en-CA"/>
+        </w:rPr>
+      </w:pPr>
+      <w:r>
+        <w:rPr>
+          <w:b/>
+          <w:bCs/>
+          <w:u w:val="single"/>
+          <w:lang w:val="en-CA"/>
+        </w:rPr>
+        <w:lastRenderedPageBreak/>
+        <w:t>Design Patterns</w:t>
+      </w:r>
+    </w:p>
+    <w:p>
+      <w:pPr>
+        <w:rPr>
+          <w:lang w:val="en-CA"/>
+        </w:rPr>
+      </w:pPr>
+      <w:r>
+        <w:rPr>
+          <w:lang w:val="en-CA"/>
+        </w:rPr>
+        <w:t xml:space="preserve">To satisfy the requirements for the </w:t>
+      </w:r>
+      <w:r>
+        <w:rPr>
+          <w:lang w:val="en-CA"/>
+        </w:rPr>
+        <w:t>Software Architecture and Design Patterns course</w:t>
+      </w:r>
+      <w:r>
+        <w:rPr>
+          <w:lang w:val="en-CA"/>
+        </w:rPr>
+        <w:t xml:space="preserve">, we have implemented the system using the following design </w:t>
+      </w:r>
+      <w:r>
+        <w:rPr>
+          <w:lang w:val="en-CA"/>
+        </w:rPr>
+        <w:t>patterns:</w:t>
+      </w:r>
+      <w:r>
+        <w:rPr>
+          <w:lang w:val="en-CA"/>
+        </w:rPr>
+        <w:t xml:space="preserve"> </w:t>
+      </w:r>
+    </w:p>
+    <w:p>
+      <w:pPr>
+        <w:rPr>
+          <w:lang w:val="en-CA"/>
+        </w:rPr>
+      </w:pPr>
+    </w:p>
+    <w:p>
+      <w:pPr>
+        <w:pStyle w:val="ListParagraph"/>
+        <w:numPr>
+          <w:ilvl w:val="0"/>
+          <w:numId w:val="4"/>
+        </w:numPr>
+        <w:rPr>
+          <w:lang w:val="en-CA"/>
+        </w:rPr>
+      </w:pPr>
+      <w:r>
+        <w:rPr>
+          <w:lang w:val="en-CA"/>
+        </w:rPr>
+        <w:t>Command Pattern</w:t>
+      </w:r>
+    </w:p>
+    <w:p>
+      <w:pPr>
+        <w:pStyle w:val="ListParagraph"/>
+        <w:numPr>
+          <w:ilvl w:val="0"/>
+          <w:numId w:val="4"/>
+        </w:numPr>
+        <w:rPr>
+          <w:lang w:val="en-CA"/>
+        </w:rPr>
+      </w:pPr>
+      <w:r>
+        <w:rPr>
+          <w:lang w:val="en-CA"/>
+        </w:rPr>
+        <w:t>Factory Pattern</w:t>
+      </w:r>
+    </w:p>
+    <w:p>
+      <w:pPr>
+        <w:pStyle w:val="ListParagraph"/>
+        <w:numPr>
+          <w:ilvl w:val="0"/>
+          <w:numId w:val="4"/>
+        </w:numPr>
+        <w:rPr>
+          <w:lang w:val="en-CA"/>
+        </w:rPr>
+      </w:pPr>
+      <w:r>
+        <w:rPr>
+          <w:lang w:val="en-CA"/>
+        </w:rPr>
+        <w:t>Iterator Pattern</w:t>
+      </w:r>
+    </w:p>
+    <w:p>
+      <w:pPr>
+        <w:pStyle w:val="ListParagraph"/>
+        <w:numPr>
+          <w:ilvl w:val="0"/>
+          <w:numId w:val="4"/>
+        </w:numPr>
+        <w:rPr>
+          <w:lang w:val="en-CA"/>
+        </w:rPr>
+      </w:pPr>
+      <w:r>
+        <w:rPr>
+          <w:lang w:val="en-CA"/>
+        </w:rPr>
+        <w:t>Observer Pattern</w:t>
+      </w:r>
+    </w:p>
+    <w:p>
+      <w:pPr>
+        <w:pStyle w:val="ListParagraph"/>
+        <w:numPr>
+          <w:ilvl w:val="0"/>
+          <w:numId w:val="4"/>
+        </w:numPr>
+        <w:rPr>
+          <w:lang w:val="en-CA"/>
+        </w:rPr>
+      </w:pPr>
+      <w:r>
+        <w:rPr>
+          <w:lang w:val="en-CA"/>
+        </w:rPr>
+        <w:t>Singleton Pattern</w:t>
+      </w:r>
+    </w:p>
+    <w:p>
+      <w:pPr>
+        <w:pStyle w:val="ListParagraph"/>
+        <w:numPr>
+          <w:ilvl w:val="0"/>
+          <w:numId w:val="4"/>
+        </w:numPr>
+        <w:rPr>
+          <w:lang w:val="en-CA"/>
+        </w:rPr>
+      </w:pPr>
+      <w:r>
+        <w:rPr>
+          <w:lang w:val="en-CA"/>
+        </w:rPr>
+        <w:t>State Pattern</w:t>
+      </w:r>
+    </w:p>
+    <w:p>
+      <w:pPr>
+        <w:rPr>
+          <w:lang w:val="en-CA"/>
+        </w:rPr>
+      </w:pPr>
+    </w:p>
+    <w:p>
+      <w:pPr>
+        <w:rPr>
+          <w:lang w:val="en-CA"/>
+        </w:rPr>
+      </w:pPr>
+      <w:r>
+        <w:rPr>
+          <w:lang w:val="en-CA"/>
+        </w:rPr>
+        <w:t>The application follows the architectural style of Model View Controller Architecture.</w:t>
+      </w:r>
+    </w:p>
+    <w:p>
+      <w:pPr>
+        <w:rPr>
+          <w:lang w:val="en-CA"/>
+        </w:rPr>
+      </w:pPr>
+    </w:p>
+    <w:p>
+      <w:pPr>
+        <w:rPr>
+          <w:lang w:val="en-CA"/>
+        </w:rPr>
+      </w:pPr>
+    </w:p>
+    <w:p>
+      <w:pPr>
+        <w:rPr>
+          <w:b/>
+          <w:bCs/>
+          <w:u w:val="single"/>
+          <w:lang w:val="en-CA"/>
+        </w:rPr>
+      </w:pPr>
+      <w:r>
+        <w:rPr>
+          <w:b/>
+          <w:bCs/>
+          <w:u w:val="single"/>
+          <w:lang w:val="en-CA"/>
+        </w:rPr>
+        <w:t>Application in Use</w:t>
+      </w:r>
+    </w:p>
+    <w:p>
+      <w:pPr>
+        <w:rPr>
+          <w:b/>
+          <w:bCs/>
+          <w:u w:val="single"/>
+          <w:lang w:val="en-CA"/>
+        </w:rPr>
+      </w:pPr>
+    </w:p>
+    <w:p>
+      <w:pPr>
+        <w:rPr>
+          <w:i/>
+          <w:iCs/>
+          <w:lang w:val="en-CA"/>
+        </w:rPr>
+      </w:pPr>
+      <w:r>
+        <w:rPr>
+          <w:i/>
+          <w:iCs/>
+          <w:lang w:val="en-CA"/>
+        </w:rPr>
+        <w:t>Homepage</w:t>
+      </w:r>
+    </w:p>
+    <w:p>
+      <w:pPr>
+        <w:rPr>
+          <w:b/>
+          <w:bCs/>
+          <w:u w:val="single"/>
+          <w:lang w:val="en-CA"/>
+        </w:rPr>
+      </w:pPr>
+      <w:r>
+        <w:rPr>
+          <w:b/>
+          <w:bCs/>
+          <w:u w:val="single"/>
+          <w:lang w:val="en-CA"/>
+        </w:rPr>
+        <w:drawing>
+          <wp:inline distT="0" distB="0" distL="0" distR="0" wp14:anchorId="31A84127" wp14:editId="14E8FD9C">
+            <wp:extent cx="5731510" cy="3194685"/>
+            <wp:effectExtent l="0" t="0" r="0" b="5715"/>
+            <wp:docPr id="1834659406" name="Picture 1" descr="Graphical user interface&#10;&#10;Description automatically generated with low confidence"/>
+            <wp:cNvGraphicFramePr>
+              <a:graphicFrameLocks xmlns:a="http://schemas.openxmlformats.org/drawingml/2006/main" noChangeAspect="1"/>
+            </wp:cNvGraphicFramePr>
+            <a:graphic xmlns:a="http://schemas.openxmlformats.org/drawingml/2006/main">
+              <a:graphicData uri="http://schemas.openxmlformats.org/drawingml/2006/picture">
+                <pic:pic xmlns:pic="http://schemas.openxmlformats.org/drawingml/2006/picture">
+                  <pic:nvPicPr>
+                    <pic:cNvPr id="1834659406" name="Picture 1" descr="Graphical user interface&#10;&#10;Description automatically generated with low confidence"/>
+                    <pic:cNvPicPr/>
+                  </pic:nvPicPr>
+                  <pic:blipFill>
+                    <a:blip r:embed="rId5"/>
+                    <a:stretch>
+                      <a:fillRect/>
+                    </a:stretch>
+                  </pic:blipFill>
+                  <pic:spPr>
+                    <a:xfrm>
+                      <a:off x="0" y="0"/>
+                      <a:ext cx="5731510" cy="3194685"/>
+                    </a:xfrm>
+                    <a:prstGeom prst="rect">
+                      <a:avLst/>
+                    </a:prstGeom>
+                  </pic:spPr>
+                </pic:pic>
+              </a:graphicData>
+            </a:graphic>
+          </wp:inline>
+        </w:drawing>
+      </w:r>
+    </w:p>
+    <w:p>
+      <w:pPr>
+        <w:rPr>
+          <w:lang w:val="en-CA"/>
+        </w:rPr>
+      </w:pPr>
+    </w:p>
+    <w:p>
+      <w:pPr>
+        <w:rPr>
+          <w:lang w:val="en-CA"/>
+        </w:rPr>
+      </w:pPr>
+    </w:p>
+    <w:p>
+      <w:pPr>
+        <w:rPr>
+          <w:lang w:val="en-CA"/>
+        </w:rPr>
+      </w:pPr>
+      <w:r>
+        <w:rPr>
+          <w:lang w:val="en-CA"/>
+        </w:rPr>
+        <w:t>The Homepage is the starting point of the application. Here, a user can either join a</w:t>
+      </w:r>
+      <w:r>
+        <w:rPr>
+          <w:lang w:val="en-CA"/>
+        </w:rPr>
+        <w:t>n active lab session that was already created or create a new lab session.</w:t>
+      </w:r>
+    </w:p>
+    <w:p>
+      <w:pPr>
+        <w:rPr>
+          <w:lang w:val="en-CA"/>
+        </w:rPr>
+      </w:pPr>
+    </w:p>
+    <w:p>
+      <w:pPr>
+        <w:rPr>
+          <w:lang w:val="en-CA"/>
+        </w:rPr>
+      </w:pPr>
+    </w:p>
+    <w:p>
+      <w:pPr>
+        <w:rPr>
+          <w:lang w:val="en-CA"/>
+        </w:rPr>
+      </w:pPr>
+    </w:p>
+    <w:p>
+      <w:pPr>
+        <w:rPr>
+          <w:lang w:val="en-CA"/>
+        </w:rPr>
+      </w:pPr>
+    </w:p>
+    <w:p>
+      <w:pPr>
+        <w:rPr>
+          <w:lang w:val="en-CA"/>
+        </w:rPr>
+      </w:pPr>
+    </w:p>
+    <w:p>
+      <w:pPr>
+        <w:rPr>
+          <w:lang w:val="en-CA"/>
+        </w:rPr>
+      </w:pPr>
+    </w:p>
+    <w:p>
+      <w:pPr>
+        <w:rPr>
+          <w:lang w:val="en-CA"/>
+        </w:rPr>
+      </w:pPr>
+    </w:p>
+    <w:p>
+      <w:pPr>
+        <w:rPr>
+          <w:lang w:val="en-CA"/>
+        </w:rPr>
+      </w:pPr>
+    </w:p>
+    <w:p>
+      <w:pPr>
+        <w:rPr>
+          <w:lang w:val="en-CA"/>
+        </w:rPr>
+      </w:pPr>
+    </w:p>
+    <w:p>
+      <w:pPr>
+        <w:rPr>
+          <w:i/>
+          <w:iCs/>
+          <w:lang w:val="en-CA"/>
+        </w:rPr>
+      </w:pPr>
+      <w:r>
+        <w:rPr>
+          <w:i/>
+          <w:iCs/>
+          <w:lang w:val="en-CA"/>
+        </w:rPr>
+        <w:t xml:space="preserve">Creating a New Lab </w:t>
+      </w:r>
+      <w:r>
+        <w:rPr>
+          <w:i/>
+          <w:iCs/>
+          <w:lang w:val="en-CA"/>
+        </w:rPr>
+        <w:t>Session</w:t>
+      </w:r>
+    </w:p>
+    <w:p>
+      <w:pPr>
+        <w:rPr>
+          <w:lang w:val="en-CA"/>
+        </w:rPr>
+      </w:pPr>
+      <w:r>
+        <w:rPr>
+          <w:lang w:val="en-CA"/>
+        </w:rPr>
+        <w:drawing>
+          <wp:inline distT="0" distB="0" distL="0" distR="0" wp14:anchorId="77D175C3" wp14:editId="6AA86B40">
+            <wp:extent cx="5731510" cy="3209290"/>
+            <wp:effectExtent l="0" t="0" r="0" b="3810"/>
+            <wp:docPr id="168803789" name="Picture 1" descr="Graphical user interface&#10;&#10;Description automatically generated with low confidence"/>
+            <wp:cNvGraphicFramePr>
+              <a:graphicFrameLocks xmlns:a="http://schemas.openxmlformats.org/drawingml/2006/main" noChangeAspect="1"/>
+            </wp:cNvGraphicFramePr>
+            <a:graphic xmlns:a="http://schemas.openxmlformats.org/drawingml/2006/main">
+              <a:graphicData uri="http://schemas.openxmlformats.org/drawingml/2006/picture">
+                <pic:pic xmlns:pic="http://schemas.openxmlformats.org/drawingml/2006/picture">
+                  <pic:nvPicPr>
+                    <pic:cNvPr id="168803789" name="Picture 1" descr="Graphical user interface&#10;&#10;Description automatically generated with low confidence"/>
+                    <pic:cNvPicPr/>
+                  </pic:nvPicPr>
+                  <pic:blipFill>
+                    <a:blip r:embed="rId6"/>
+                    <a:stretch>
+                      <a:fillRect/>
+                    </a:stretch>
+                  </pic:blipFill>
+                  <pic:spPr>
+                    <a:xfrm>
+                      <a:off x="0" y="0"/>
+                      <a:ext cx="5731510" cy="3209290"/>
+                    </a:xfrm>
+                    <a:prstGeom prst="rect">
+                      <a:avLst/>
+                    </a:prstGeom>
+                  </pic:spPr>
+                </pic:pic>
+              </a:graphicData>
+            </a:graphic>
+          </wp:inline>
+        </w:drawing>
+      </w:r>
+    </w:p>
+    <w:p>
+      <w:pPr>
+        <w:rPr>
+          <w:b/>
+          <w:bCs/>
+          <w:u w:val="single"/>
+          <w:lang w:val="en-CA"/>
+        </w:rPr>
+      </w:pPr>
+    </w:p>
+    <w:p>
+      <w:pPr>
+        <w:rPr>
+          <w:b/>
+          <w:bCs/>
+          <w:u w:val="single"/>
+          <w:lang w:val="en-CA"/>
+        </w:rPr>
+      </w:pPr>
+      <w:r>
+        <w:rPr>
+          <w:b/>
+          <w:bCs/>
+          <w:u w:val="single"/>
+          <w:lang w:val="en-CA"/>
+        </w:rPr>
+        <w:drawing>
+          <wp:inline distT="0" distB="0" distL="0" distR="0" wp14:anchorId="4AEE64B8" wp14:editId="5B123721">
+            <wp:extent cx="5731510" cy="3196590"/>
+            <wp:effectExtent l="0" t="0" r="0" b="3810"/>
+            <wp:docPr id="1048139575" name="Picture 1" descr="Graphical user interface, table&#10;&#10;Description automatically generated with medium confidence"/>
+            <wp:cNvGraphicFramePr>
+              <a:graphicFrameLocks xmlns:a="http://schemas.openxmlformats.org/drawingml/2006/main" noChangeAspect="1"/>
+            </wp:cNvGraphicFramePr>
+            <a:graphic xmlns:a="http://schemas.openxmlformats.org/drawingml/2006/main">
+              <a:graphicData uri="http://schemas.openxmlformats.org/drawingml/2006/picture">
+                <pic:pic xmlns:pic="http://schemas.openxmlformats.org/drawingml/2006/picture">
+                  <pic:nvPicPr>
+                    <pic:cNvPr id="1048139575" name="Picture 1" descr="Graphical user interface, table&#10;&#10;Description automatically generated with medium confidence"/>
+                    <pic:cNvPicPr/>
+                  </pic:nvPicPr>
+                  <pic:blipFill>
+                    <a:blip r:embed="rId7"/>
+                    <a:stretch>
+                      <a:fillRect/>
+                    </a:stretch>
+                  </pic:blipFill>
+                  <pic:spPr>
+                    <a:xfrm>
+                      <a:off x="0" y="0"/>
+                      <a:ext cx="5731510" cy="3196590"/>
+                    </a:xfrm>
+                    <a:prstGeom prst="rect">
+                      <a:avLst/>
+                    </a:prstGeom>
+                  </pic:spPr>
+                </pic:pic>
+              </a:graphicData>
+            </a:graphic>
+          </wp:inline>
+        </w:drawing>
+      </w:r>
+    </w:p>
+    <w:p>
+      <w:pPr>
+        <w:rPr>
+          <w:b/>
+          <w:bCs/>
+          <w:u w:val="single"/>
+          <w:lang w:val="en-CA"/>
+        </w:rPr>
+      </w:pPr>
+      <w:r>
+        <w:rPr>
+          <w:b/>
+          <w:bCs/>
+          <w:u w:val="single"/>
+          <w:lang w:val="en-CA"/>
+        </w:rPr>
+        <w:lastRenderedPageBreak/>
+        <w:drawing>
+          <wp:inline distT="0" distB="0" distL="0" distR="0" wp14:anchorId="054E4D71" wp14:editId="60561F3F">
+            <wp:extent cx="5731510" cy="3195955"/>
+            <wp:effectExtent l="0" t="0" r="0" b="4445"/>
+            <wp:docPr id="1457661224" name="Picture 1" descr="Graphical user interface&#10;&#10;Description automatically generated"/>
+            <wp:cNvGraphicFramePr>
+              <a:graphicFrameLocks xmlns:a="http://schemas.openxmlformats.org/drawingml/2006/main" noChangeAspect="1"/>
+            </wp:cNvGraphicFramePr>
+            <a:graphic xmlns:a="http://schemas.openxmlformats.org/drawingml/2006/main">
+              <a:graphicData uri="http://schemas.openxmlformats.org/drawingml/2006/picture">
+                <pic:pic xmlns:pic="http://schemas.openxmlformats.org/drawingml/2006/picture">
+                  <pic:nvPicPr>
+                    <pic:cNvPr id="1457661224" name="Picture 1" descr="Graphical user interface&#10;&#10;Description automatically generated"/>
+                    <pic:cNvPicPr/>
+                  </pic:nvPicPr>
+                  <pic:blipFill>
+                    <a:blip r:embed="rId8"/>
+                    <a:stretch>
+                      <a:fillRect/>
+                    </a:stretch>
+                  </pic:blipFill>
+                  <pic:spPr>
+                    <a:xfrm>
+                      <a:off x="0" y="0"/>
+                      <a:ext cx="5731510" cy="3195955"/>
+                    </a:xfrm>
+                    <a:prstGeom prst="rect">
+                      <a:avLst/>
+                    </a:prstGeom>
+                  </pic:spPr>
+                </pic:pic>
+              </a:graphicData>
+            </a:graphic>
+          </wp:inline>
+        </w:drawing>
+      </w:r>
+    </w:p>
+    <w:p>
+      <w:pPr>
+        <w:rPr>
+          <w:b/>
+          <w:bCs/>
+          <w:u w:val="single"/>
+          <w:lang w:val="en-CA"/>
+        </w:rPr>
+      </w:pPr>
+      <w:r>
+        <w:rPr>
+          <w:b/>
+          <w:bCs/>
+          <w:u w:val="single"/>
+          <w:lang w:val="en-CA"/>
+        </w:rPr>
+        <w:drawing>
+          <wp:inline distT="0" distB="0" distL="0" distR="0" wp14:anchorId="33B8B2FF" wp14:editId="1112836F">
+            <wp:extent cx="5731510" cy="3406775"/>
+            <wp:effectExtent l="0" t="0" r="0" b="0"/>
+            <wp:docPr id="1709615529" name="Picture 1" descr="Graphical user interface&#10;&#10;Description automatically generated"/>
+            <wp:cNvGraphicFramePr>
+              <a:graphicFrameLocks xmlns:a="http://schemas.openxmlformats.org/drawingml/2006/main" noChangeAspect="1"/>
+            </wp:cNvGraphicFramePr>
+            <a:graphic xmlns:a="http://schemas.openxmlformats.org/drawingml/2006/main">
+              <a:graphicData uri="http://schemas.openxmlformats.org/drawingml/2006/picture">
+                <pic:pic xmlns:pic="http://schemas.openxmlformats.org/drawingml/2006/picture">
+                  <pic:nvPicPr>
+                    <pic:cNvPr id="1709615529" name="Picture 1" descr="Graphical user interface&#10;&#10;Description automatically generated"/>
+                    <pic:cNvPicPr/>
+                  </pic:nvPicPr>
+                  <pic:blipFill>
+                    <a:blip r:embed="rId9"/>
+                    <a:stretch>
+                      <a:fillRect/>
+                    </a:stretch>
+                  </pic:blipFill>
+                  <pic:spPr>
+                    <a:xfrm>
+                      <a:off x="0" y="0"/>
+                      <a:ext cx="5731510" cy="3406775"/>
+                    </a:xfrm>
+                    <a:prstGeom prst="rect">
+                      <a:avLst/>
+                    </a:prstGeom>
+                  </pic:spPr>
+                </pic:pic>
+              </a:graphicData>
+            </a:graphic>
+          </wp:inline>
+        </w:drawing>
+      </w:r>
+    </w:p>
+    <w:p>
+      <w:pPr>
+        <w:rPr>
+          <w:b/>
+          <w:bCs/>
+          <w:u w:val="single"/>
+          <w:lang w:val="en-CA"/>
+        </w:rPr>
+      </w:pPr>
+      <w:r>
+        <w:rPr>
+          <w:b/>
+          <w:bCs/>
+          <w:u w:val="single"/>
+          <w:lang w:val="en-CA"/>
+        </w:rPr>
+        <w:lastRenderedPageBreak/>
+        <w:drawing>
+          <wp:inline distT="0" distB="0" distL="0" distR="0" wp14:anchorId="0574DF6B" wp14:editId="5890BD50">
+            <wp:extent cx="5731510" cy="3399155"/>
+            <wp:effectExtent l="0" t="0" r="0" b="4445"/>
+            <wp:docPr id="1902820970" name="Picture 1" descr="Graphical user interface, text, application&#10;&#10;Description automatically generated"/>
+            <wp:cNvGraphicFramePr>
+              <a:graphicFrameLocks xmlns:a="http://schemas.openxmlformats.org/drawingml/2006/main" noChangeAspect="1"/>
+            </wp:cNvGraphicFramePr>
+            <a:graphic xmlns:a="http://schemas.openxmlformats.org/drawingml/2006/main">
+              <a:graphicData uri="http://schemas.openxmlformats.org/drawingml/2006/picture">
+                <pic:pic xmlns:pic="http://schemas.openxmlformats.org/drawingml/2006/picture">
+                  <pic:nvPicPr>
+                    <pic:cNvPr id="1902820970" name="Picture 1" descr="Graphical user interface, text, application&#10;&#10;Description automatically generated"/>
+                    <pic:cNvPicPr/>
+                  </pic:nvPicPr>
+                  <pic:blipFill>
+                    <a:blip r:embed="rId10"/>
+                    <a:stretch>
+                      <a:fillRect/>
+                    </a:stretch>
+                  </pic:blipFill>
+                  <pic:spPr>
+                    <a:xfrm>
+                      <a:off x="0" y="0"/>
+                      <a:ext cx="5731510" cy="3399155"/>
+                    </a:xfrm>
+                    <a:prstGeom prst="rect">
+                      <a:avLst/>
+                    </a:prstGeom>
+                  </pic:spPr>
+                </pic:pic>
+              </a:graphicData>
+            </a:graphic>
+          </wp:inline>
+        </w:drawing>
+      </w:r>
+    </w:p>
+    <w:p>
+      <w:pPr>
+        <w:rPr>
+          <w:b/>
+          <w:bCs/>
+          <w:u w:val="single"/>
+          <w:lang w:val="en-CA"/>
+        </w:rPr>
+      </w:pPr>
+      <w:r>
+        <w:rPr>
+          <w:b/>
+          <w:bCs/>
+          <w:u w:val="single"/>
+          <w:lang w:val="en-CA"/>
+        </w:rPr>
+        <w:drawing>
+          <wp:inline distT="0" distB="0" distL="0" distR="0" wp14:anchorId="1B8225D4" wp14:editId="56553A9E">
+            <wp:extent cx="5731510" cy="3422015"/>
+            <wp:effectExtent l="0" t="0" r="0" b="0"/>
+            <wp:docPr id="1132210873" name="Picture 1" descr="Diagram&#10;&#10;Description automatically generated with low confidence"/>
+            <wp:cNvGraphicFramePr>
+              <a:graphicFrameLocks xmlns:a="http://schemas.openxmlformats.org/drawingml/2006/main" noChangeAspect="1"/>
+            </wp:cNvGraphicFramePr>
+            <a:graphic xmlns:a="http://schemas.openxmlformats.org/drawingml/2006/main">
+              <a:graphicData uri="http://schemas.openxmlformats.org/drawingml/2006/picture">
+                <pic:pic xmlns:pic="http://schemas.openxmlformats.org/drawingml/2006/picture">
+                  <pic:nvPicPr>
+                    <pic:cNvPr id="1132210873" name="Picture 1" descr="Diagram&#10;&#10;Description automatically generated with low confidence"/>
+                    <pic:cNvPicPr/>
+                  </pic:nvPicPr>
+                  <pic:blipFill>
+                    <a:blip r:embed="rId11"/>
+                    <a:stretch>
+                      <a:fillRect/>
+                    </a:stretch>
+                  </pic:blipFill>
+                  <pic:spPr>
+                    <a:xfrm>
+                      <a:off x="0" y="0"/>
+                      <a:ext cx="5731510" cy="3422015"/>
+                    </a:xfrm>
+                    <a:prstGeom prst="rect">
+                      <a:avLst/>
+                    </a:prstGeom>
+                  </pic:spPr>
+                </pic:pic>
+              </a:graphicData>
+            </a:graphic>
+          </wp:inline>
+        </w:drawing>
+      </w:r>
+    </w:p>
+    <w:p>
+      <w:pPr>
+        <w:rPr>
+          <w:b/>
+          <w:bCs/>
+          <w:u w:val="single"/>
+          <w:lang w:val="en-CA"/>
+        </w:rPr>
+      </w:pPr>
+      <w:r>
+        <w:rPr>
+          <w:b/>
+          <w:bCs/>
+          <w:u w:val="single"/>
+          <w:lang w:val="en-CA"/>
+        </w:rPr>
+        <w:lastRenderedPageBreak/>
+        <w:drawing>
+          <wp:inline distT="0" distB="0" distL="0" distR="0" wp14:anchorId="63C565A1" wp14:editId="15458BD7">
+            <wp:extent cx="5731510" cy="3418205"/>
+            <wp:effectExtent l="0" t="0" r="0" b="0"/>
+            <wp:docPr id="1665159359" name="Picture 1" descr="Graphical user interface, text, application&#10;&#10;Description automatically generated"/>
+            <wp:cNvGraphicFramePr>
+              <a:graphicFrameLocks xmlns:a="http://schemas.openxmlformats.org/drawingml/2006/main" noChangeAspect="1"/>
+            </wp:cNvGraphicFramePr>
+            <a:graphic xmlns:a="http://schemas.openxmlformats.org/drawingml/2006/main">
+              <a:graphicData uri="http://schemas.openxmlformats.org/drawingml/2006/picture">
+                <pic:pic xmlns:pic="http://schemas.openxmlformats.org/drawingml/2006/picture">
+                  <pic:nvPicPr>
+                    <pic:cNvPr id="1665159359" name="Picture 1" descr="Graphical user interface, text, application&#10;&#10;Description automatically generated"/>
+                    <pic:cNvPicPr/>
+                  </pic:nvPicPr>
+                  <pic:blipFill>
+                    <a:blip r:embed="rId12"/>
+                    <a:stretch>
+                      <a:fillRect/>
+                    </a:stretch>
+                  </pic:blipFill>
+                  <pic:spPr>
+                    <a:xfrm>
+                      <a:off x="0" y="0"/>
+                      <a:ext cx="5731510" cy="3418205"/>
+                    </a:xfrm>
+                    <a:prstGeom prst="rect">
+                      <a:avLst/>
+                    </a:prstGeom>
+                  </pic:spPr>
+                </pic:pic>
+              </a:graphicData>
+            </a:graphic>
+          </wp:inline>
+        </w:drawing>
+      </w:r>
+    </w:p>
+    <w:p>
+      <w:pPr>
+        <w:rPr>
+          <w:b/>
+          <w:bCs/>
+          <w:u w:val="single"/>
+          <w:lang w:val="en-CA"/>
+        </w:rPr>
+      </w:pPr>
+      <w:r>
+        <w:rPr>
+          <w:b/>
+          <w:bCs/>
+          <w:u w:val="single"/>
+          <w:lang w:val="en-CA"/>
+        </w:rPr>
+        <w:drawing>
+          <wp:inline distT="0" distB="0" distL="0" distR="0" wp14:anchorId="33DEBADE" wp14:editId="73B0C2E7">
+            <wp:extent cx="5731510" cy="3417570"/>
+            <wp:effectExtent l="0" t="0" r="0" b="0"/>
+            <wp:docPr id="165272104" name="Picture 1" descr="Graphical user interface, application&#10;&#10;Description automatically generated"/>
+            <wp:cNvGraphicFramePr>
+              <a:graphicFrameLocks xmlns:a="http://schemas.openxmlformats.org/drawingml/2006/main" noChangeAspect="1"/>
+            </wp:cNvGraphicFramePr>
+            <a:graphic xmlns:a="http://schemas.openxmlformats.org/drawingml/2006/main">
+              <a:graphicData uri="http://schemas.openxmlformats.org/drawingml/2006/picture">
+                <pic:pic xmlns:pic="http://schemas.openxmlformats.org/drawingml/2006/picture">
+                  <pic:nvPicPr>
+                    <pic:cNvPr id="165272104" name="Picture 1" descr="Graphical user interface, application&#10;&#10;Description automatically generated"/>
+                    <pic:cNvPicPr/>
+                  </pic:nvPicPr>
+                  <pic:blipFill>
+                    <a:blip r:embed="rId13"/>
+                    <a:stretch>
+                      <a:fillRect/>
+                    </a:stretch>
+                  </pic:blipFill>
+                  <pic:spPr>
+                    <a:xfrm>
+                      <a:off x="0" y="0"/>
+                      <a:ext cx="5731510" cy="3417570"/>
+                    </a:xfrm>
+                    <a:prstGeom prst="rect">
+                      <a:avLst/>
+                    </a:prstGeom>
+                  </pic:spPr>
+                </pic:pic>
+              </a:graphicData>
+            </a:graphic>
+          </wp:inline>
+        </w:drawing>
+      </w:r>
+    </w:p>
+    <w:p>
+      <w:pPr>
+        <w:rPr>
+          <w:b/>
+          <w:bCs/>
+          <w:u w:val="single"/>
+          <w:lang w:val="en-CA"/>
+        </w:rPr>
+      </w:pPr>
+    </w:p>
+    <w:p>
+      <w:pPr>
+        <w:rPr>
+          <w:b/>
+          <w:bCs/>
+          <w:u w:val="single"/>
+          <w:lang w:val="en-CA"/>
+        </w:rPr>
+      </w:pPr>
+      <w:r>
+        <w:rPr>
+          <w:b/>
+          <w:bCs/>
+          <w:u w:val="single"/>
+          <w:lang w:val="en-CA"/>
+        </w:rPr>
+        <w:lastRenderedPageBreak/>
+        <w:drawing>
+          <wp:inline distT="0" distB="0" distL="0" distR="0" wp14:anchorId="736FEC79" wp14:editId="4ADCDA1E">
+            <wp:extent cx="5731510" cy="3409315"/>
+            <wp:effectExtent l="0" t="0" r="0" b="0"/>
+            <wp:docPr id="103643188" name="Picture 1" descr="Graphical user interface, application&#10;&#10;Description automatically generated"/>
+            <wp:cNvGraphicFramePr>
+              <a:graphicFrameLocks xmlns:a="http://schemas.openxmlformats.org/drawingml/2006/main" noChangeAspect="1"/>
+            </wp:cNvGraphicFramePr>
+            <a:graphic xmlns:a="http://schemas.openxmlformats.org/drawingml/2006/main">
+              <a:graphicData uri="http://schemas.openxmlformats.org/drawingml/2006/picture">
+                <pic:pic xmlns:pic="http://schemas.openxmlformats.org/drawingml/2006/picture">
+                  <pic:nvPicPr>
+                    <pic:cNvPr id="103643188" name="Picture 1" descr="Graphical user interface, application&#10;&#10;Description automatically generated"/>
+                    <pic:cNvPicPr/>
+                  </pic:nvPicPr>
+                  <pic:blipFill>
+                    <a:blip r:embed="rId14"/>
+                    <a:stretch>
+                      <a:fillRect/>
+                    </a:stretch>
+                  </pic:blipFill>
+                  <pic:spPr>
+                    <a:xfrm>
+                      <a:off x="0" y="0"/>
+                      <a:ext cx="5731510" cy="3409315"/>
+                    </a:xfrm>
+                    <a:prstGeom prst="rect">
+                      <a:avLst/>
+                    </a:prstGeom>
+                  </pic:spPr>
+                </pic:pic>
+              </a:graphicData>
+            </a:graphic>
+          </wp:inline>
+        </w:drawing>
+      </w:r>
+    </w:p>
+    <w:p>
+      <w:pPr>
+        <w:rPr>
+          <w:b/>
+          <w:bCs/>
+          <w:u w:val="single"/>
+          <w:lang w:val="en-CA"/>
+        </w:rPr>
+      </w:pPr>
+      <w:r>
+        <w:rPr>
+          <w:b/>
+          <w:bCs/>
+          <w:u w:val="single"/>
+          <w:lang w:val="en-CA"/>
+        </w:rPr>
+        <w:drawing>
+          <wp:inline distT="0" distB="0" distL="0" distR="0" wp14:anchorId="4D50F024" wp14:editId="00A40BED">
+            <wp:extent cx="5731510" cy="3335655"/>
+            <wp:effectExtent l="0" t="0" r="0" b="4445"/>
+            <wp:docPr id="681040154" name="Picture 1" descr="Graphical user interface&#10;&#10;Description automatically generated"/>
+            <wp:cNvGraphicFramePr>
+              <a:graphicFrameLocks xmlns:a="http://schemas.openxmlformats.org/drawingml/2006/main" noChangeAspect="1"/>
+            </wp:cNvGraphicFramePr>
+            <a:graphic xmlns:a="http://schemas.openxmlformats.org/drawingml/2006/main">
+              <a:graphicData uri="http://schemas.openxmlformats.org/drawingml/2006/picture">
+                <pic:pic xmlns:pic="http://schemas.openxmlformats.org/drawingml/2006/picture">
+                  <pic:nvPicPr>
+                    <pic:cNvPr id="681040154" name="Picture 1" descr="Graphical user interface&#10;&#10;Description automatically generated"/>
+                    <pic:cNvPicPr/>
+                  </pic:nvPicPr>
+                  <pic:blipFill>
+                    <a:blip r:embed="rId15"/>
+                    <a:stretch>
+                      <a:fillRect/>
+                    </a:stretch>
+                  </pic:blipFill>
+                  <pic:spPr>
+                    <a:xfrm>
+                      <a:off x="0" y="0"/>
+                      <a:ext cx="5731510" cy="3335655"/>
+                    </a:xfrm>
+                    <a:prstGeom prst="rect">
+                      <a:avLst/>
+                    </a:prstGeom>
+                  </pic:spPr>
+                </pic:pic>
+              </a:graphicData>
+            </a:graphic>
+          </wp:inline>
+        </w:drawing>
+      </w:r>
+    </w:p>
+    <w:p>
+      <w:pPr>
+        <w:rPr>
+          <w:b/>
+          <w:bCs/>
+          <w:u w:val="single"/>
+          <w:lang w:val="en-CA"/>
+        </w:rPr>
+      </w:pPr>
+      <w:r>
+        <w:rPr>
+          <w:b/>
+          <w:bCs/>
+          <w:u w:val="single"/>
+          <w:lang w:val="en-CA"/>
+        </w:rPr>
+        <w:lastRenderedPageBreak/>
+        <w:drawing>
+          <wp:inline distT="0" distB="0" distL="0" distR="0" wp14:anchorId="230F8D60" wp14:editId="5CD322EB">
+            <wp:extent cx="5731510" cy="3409315"/>
+            <wp:effectExtent l="0" t="0" r="0" b="0"/>
+            <wp:docPr id="1773268180" name="Picture 1" descr="Graphical user interface, text&#10;&#10;Description automatically generated"/>
+            <wp:cNvGraphicFramePr>
+              <a:graphicFrameLocks xmlns:a="http://schemas.openxmlformats.org/drawingml/2006/main" noChangeAspect="1"/>
+            </wp:cNvGraphicFramePr>
+            <a:graphic xmlns:a="http://schemas.openxmlformats.org/drawingml/2006/main">
+              <a:graphicData uri="http://schemas.openxmlformats.org/drawingml/2006/picture">
+                <pic:pic xmlns:pic="http://schemas.openxmlformats.org/drawingml/2006/picture">
+                  <pic:nvPicPr>
+                    <pic:cNvPr id="1773268180" name="Picture 1" descr="Graphical user interface, text&#10;&#10;Description automatically generated"/>
+                    <pic:cNvPicPr/>
+                  </pic:nvPicPr>
+                  <pic:blipFill>
+                    <a:blip r:embed="rId16"/>
+                    <a:stretch>
+                      <a:fillRect/>
+                    </a:stretch>
+                  </pic:blipFill>
+                  <pic:spPr>
+                    <a:xfrm>
+                      <a:off x="0" y="0"/>
+                      <a:ext cx="5731510" cy="3409315"/>
+                    </a:xfrm>
+                    <a:prstGeom prst="rect">
+                      <a:avLst/>
+                    </a:prstGeom>
+                  </pic:spPr>
+                </pic:pic>
+              </a:graphicData>
+            </a:graphic>
+          </wp:inline>
+        </w:drawing>
       </w:r>
     </w:p>
     <w:sectPr>
@@ -23,6 +1568,511 @@
     </w:sectPr>
   </w:body>
 </w:document>
+</file>
+
+<file path=word/numbering.xml><?xml version="1.0" encoding="utf-8"?>
+<w:numbering xmlns:wpc="http://schemas.microsoft.com/office/word/2010/wordprocessingCanvas" xmlns:cx="http://schemas.microsoft.com/office/drawing/2014/chartex" xmlns:cx1="http://schemas.microsoft.com/office/drawing/2015/9/8/chartex" xmlns:cx2="http://schemas.microsoft.com/office/drawing/2015/10/21/chartex" xmlns:cx3="http://schemas.microsoft.com/office/drawing/2016/5/9/chartex" xmlns:cx4="http://schemas.microsoft.com/office/drawing/2016/5/10/chartex" xmlns:cx5="http://schemas.microsoft.com/office/drawing/2016/5/11/chartex" xmlns:cx6="http://schemas.microsoft.com/office/drawing/2016/5/12/chartex" xmlns:cx7="http://schemas.microsoft.com/office/drawing/2016/5/13/chartex" xmlns:cx8="http://schemas.microsoft.com/office/drawing/2016/5/14/chartex" xmlns:mc="http://schemas.openxmlformats.org/markup-compatibility/2006" xmlns:aink="http://schemas.microsoft.com/office/drawing/2016/ink" xmlns:am3d="http://schemas.microsoft.com/office/drawing/2017/model3d" xmlns:o="urn:schemas-microsoft-com:office:office" xmlns:oel="http://schemas.microsoft.com/office/2019/extlst" xmlns:r="http://schemas.openxmlformats.org/officeDocument/2006/relationships" xmlns:m="http://schemas.openxmlformats.org/officeDocument/2006/math" xmlns:v="urn:schemas-microsoft-com:vml" xmlns:wp14="http://schemas.microsoft.com/office/word/2010/wordprocessingDrawing" xmlns:wp="http://schemas.openxmlformats.org/drawingml/2006/wordprocessingDrawing" xmlns:w10="urn:schemas-microsoft-com:office:word" xmlns:w="http://schemas.openxmlformats.org/wordprocessingml/2006/main" xmlns:w14="http://schemas.microsoft.com/office/word/2010/wordml" xmlns:w15="http://schemas.microsoft.com/office/word/2012/wordml" xmlns:w16cex="http://schemas.microsoft.com/office/word/2018/wordml/cex" xmlns:w16cid="http://schemas.microsoft.com/office/word/2016/wordml/cid" xmlns:w16="http://schemas.microsoft.com/office/word/2018/wordml" xmlns:w16du="http://schemas.microsoft.com/office/word/2023/wordml/word16du" xmlns:w16sdtdh="http://schemas.microsoft.com/office/word/2020/wordml/sdtdatahash" xmlns:w16se="http://schemas.microsoft.com/office/word/2015/wordml/symex" xmlns:wpg="http://schemas.microsoft.com/office/word/2010/wordprocessingGroup" xmlns:wpi="http://schemas.microsoft.com/office/word/2010/wordprocessingInk" xmlns:wne="http://schemas.microsoft.com/office/word/2006/wordml" xmlns:wps="http://schemas.microsoft.com/office/word/2010/wordprocessingShape" mc:Ignorable="w14 w15 w16se w16cid w16 w16cex w16sdtdh wp14">
+  <w:abstractNum w:abstractNumId="0" w15:restartNumberingAfterBreak="0">
+    <w:nsid w:val="09B75216"/>
+    <w:multiLevelType w:val="multilevel"/>
+    <w:tmpl w:val="AB0A299C"/>
+    <w:lvl w:ilvl="0">
+      <w:start w:val="1"/>
+      <w:numFmt w:val="bullet"/>
+      <w:lvlText w:val=""/>
+      <w:lvlJc w:val="left"/>
+      <w:pPr>
+        <w:tabs>
+          <w:tab w:val="num" w:pos="720"/>
+        </w:tabs>
+        <w:ind w:left="720" w:hanging="360"/>
+      </w:pPr>
+      <w:rPr>
+        <w:rFonts w:ascii="Symbol" w:hAnsi="Symbol" w:hint="default"/>
+        <w:sz w:val="20"/>
+      </w:rPr>
+    </w:lvl>
+    <w:lvl w:ilvl="1" w:tentative="1">
+      <w:start w:val="1"/>
+      <w:numFmt w:val="bullet"/>
+      <w:lvlText w:val="o"/>
+      <w:lvlJc w:val="left"/>
+      <w:pPr>
+        <w:tabs>
+          <w:tab w:val="num" w:pos="1440"/>
+        </w:tabs>
+        <w:ind w:left="1440" w:hanging="360"/>
+      </w:pPr>
+      <w:rPr>
+        <w:rFonts w:ascii="Courier New" w:hAnsi="Courier New" w:hint="default"/>
+        <w:sz w:val="20"/>
+      </w:rPr>
+    </w:lvl>
+    <w:lvl w:ilvl="2" w:tentative="1">
+      <w:start w:val="1"/>
+      <w:numFmt w:val="bullet"/>
+      <w:lvlText w:val=""/>
+      <w:lvlJc w:val="left"/>
+      <w:pPr>
+        <w:tabs>
+          <w:tab w:val="num" w:pos="2160"/>
+        </w:tabs>
+        <w:ind w:left="2160" w:hanging="360"/>
+      </w:pPr>
+      <w:rPr>
+        <w:rFonts w:ascii="Wingdings" w:hAnsi="Wingdings" w:hint="default"/>
+        <w:sz w:val="20"/>
+      </w:rPr>
+    </w:lvl>
+    <w:lvl w:ilvl="3" w:tentative="1">
+      <w:start w:val="1"/>
+      <w:numFmt w:val="bullet"/>
+      <w:lvlText w:val=""/>
+      <w:lvlJc w:val="left"/>
+      <w:pPr>
+        <w:tabs>
+          <w:tab w:val="num" w:pos="2880"/>
+        </w:tabs>
+        <w:ind w:left="2880" w:hanging="360"/>
+      </w:pPr>
+      <w:rPr>
+        <w:rFonts w:ascii="Wingdings" w:hAnsi="Wingdings" w:hint="default"/>
+        <w:sz w:val="20"/>
+      </w:rPr>
+    </w:lvl>
+    <w:lvl w:ilvl="4" w:tentative="1">
+      <w:start w:val="1"/>
+      <w:numFmt w:val="bullet"/>
+      <w:lvlText w:val=""/>
+      <w:lvlJc w:val="left"/>
+      <w:pPr>
+        <w:tabs>
+          <w:tab w:val="num" w:pos="3600"/>
+        </w:tabs>
+        <w:ind w:left="3600" w:hanging="360"/>
+      </w:pPr>
+      <w:rPr>
+        <w:rFonts w:ascii="Wingdings" w:hAnsi="Wingdings" w:hint="default"/>
+        <w:sz w:val="20"/>
+      </w:rPr>
+    </w:lvl>
+    <w:lvl w:ilvl="5" w:tentative="1">
+      <w:start w:val="1"/>
+      <w:numFmt w:val="bullet"/>
+      <w:lvlText w:val=""/>
+      <w:lvlJc w:val="left"/>
+      <w:pPr>
+        <w:tabs>
+          <w:tab w:val="num" w:pos="4320"/>
+        </w:tabs>
+        <w:ind w:left="4320" w:hanging="360"/>
+      </w:pPr>
+      <w:rPr>
+        <w:rFonts w:ascii="Wingdings" w:hAnsi="Wingdings" w:hint="default"/>
+        <w:sz w:val="20"/>
+      </w:rPr>
+    </w:lvl>
+    <w:lvl w:ilvl="6" w:tentative="1">
+      <w:start w:val="1"/>
+      <w:numFmt w:val="bullet"/>
+      <w:lvlText w:val=""/>
+      <w:lvlJc w:val="left"/>
+      <w:pPr>
+        <w:tabs>
+          <w:tab w:val="num" w:pos="5040"/>
+        </w:tabs>
+        <w:ind w:left="5040" w:hanging="360"/>
+      </w:pPr>
+      <w:rPr>
+        <w:rFonts w:ascii="Wingdings" w:hAnsi="Wingdings" w:hint="default"/>
+        <w:sz w:val="20"/>
+      </w:rPr>
+    </w:lvl>
+    <w:lvl w:ilvl="7" w:tentative="1">
+      <w:start w:val="1"/>
+      <w:numFmt w:val="bullet"/>
+      <w:lvlText w:val=""/>
+      <w:lvlJc w:val="left"/>
+      <w:pPr>
+        <w:tabs>
+          <w:tab w:val="num" w:pos="5760"/>
+        </w:tabs>
+        <w:ind w:left="5760" w:hanging="360"/>
+      </w:pPr>
+      <w:rPr>
+        <w:rFonts w:ascii="Wingdings" w:hAnsi="Wingdings" w:hint="default"/>
+        <w:sz w:val="20"/>
+      </w:rPr>
+    </w:lvl>
+    <w:lvl w:ilvl="8" w:tentative="1">
+      <w:start w:val="1"/>
+      <w:numFmt w:val="bullet"/>
+      <w:lvlText w:val=""/>
+      <w:lvlJc w:val="left"/>
+      <w:pPr>
+        <w:tabs>
+          <w:tab w:val="num" w:pos="6480"/>
+        </w:tabs>
+        <w:ind w:left="6480" w:hanging="360"/>
+      </w:pPr>
+      <w:rPr>
+        <w:rFonts w:ascii="Wingdings" w:hAnsi="Wingdings" w:hint="default"/>
+        <w:sz w:val="20"/>
+      </w:rPr>
+    </w:lvl>
+  </w:abstractNum>
+  <w:abstractNum w:abstractNumId="1" w15:restartNumberingAfterBreak="0">
+    <w:nsid w:val="3D150856"/>
+    <w:multiLevelType w:val="hybridMultilevel"/>
+    <w:tmpl w:val="E4ECCDCC"/>
+    <w:lvl w:ilvl="0" w:tplc="08090001">
+      <w:start w:val="1"/>
+      <w:numFmt w:val="bullet"/>
+      <w:lvlText w:val=""/>
+      <w:lvlJc w:val="left"/>
+      <w:pPr>
+        <w:ind w:left="720" w:hanging="360"/>
+      </w:pPr>
+      <w:rPr>
+        <w:rFonts w:ascii="Symbol" w:hAnsi="Symbol" w:hint="default"/>
+      </w:rPr>
+    </w:lvl>
+    <w:lvl w:ilvl="1" w:tplc="08090003" w:tentative="1">
+      <w:start w:val="1"/>
+      <w:numFmt w:val="bullet"/>
+      <w:lvlText w:val="o"/>
+      <w:lvlJc w:val="left"/>
+      <w:pPr>
+        <w:ind w:left="1440" w:hanging="360"/>
+      </w:pPr>
+      <w:rPr>
+        <w:rFonts w:ascii="Courier New" w:hAnsi="Courier New" w:cs="Courier New" w:hint="default"/>
+      </w:rPr>
+    </w:lvl>
+    <w:lvl w:ilvl="2" w:tplc="08090005" w:tentative="1">
+      <w:start w:val="1"/>
+      <w:numFmt w:val="bullet"/>
+      <w:lvlText w:val=""/>
+      <w:lvlJc w:val="left"/>
+      <w:pPr>
+        <w:ind w:left="2160" w:hanging="360"/>
+      </w:pPr>
+      <w:rPr>
+        <w:rFonts w:ascii="Wingdings" w:hAnsi="Wingdings" w:hint="default"/>
+      </w:rPr>
+    </w:lvl>
+    <w:lvl w:ilvl="3" w:tplc="08090001" w:tentative="1">
+      <w:start w:val="1"/>
+      <w:numFmt w:val="bullet"/>
+      <w:lvlText w:val=""/>
+      <w:lvlJc w:val="left"/>
+      <w:pPr>
+        <w:ind w:left="2880" w:hanging="360"/>
+      </w:pPr>
+      <w:rPr>
+        <w:rFonts w:ascii="Symbol" w:hAnsi="Symbol" w:hint="default"/>
+      </w:rPr>
+    </w:lvl>
+    <w:lvl w:ilvl="4" w:tplc="08090003" w:tentative="1">
+      <w:start w:val="1"/>
+      <w:numFmt w:val="bullet"/>
+      <w:lvlText w:val="o"/>
+      <w:lvlJc w:val="left"/>
+      <w:pPr>
+        <w:ind w:left="3600" w:hanging="360"/>
+      </w:pPr>
+      <w:rPr>
+        <w:rFonts w:ascii="Courier New" w:hAnsi="Courier New" w:cs="Courier New" w:hint="default"/>
+      </w:rPr>
+    </w:lvl>
+    <w:lvl w:ilvl="5" w:tplc="08090005" w:tentative="1">
+      <w:start w:val="1"/>
+      <w:numFmt w:val="bullet"/>
+      <w:lvlText w:val=""/>
+      <w:lvlJc w:val="left"/>
+      <w:pPr>
+        <w:ind w:left="4320" w:hanging="360"/>
+      </w:pPr>
+      <w:rPr>
+        <w:rFonts w:ascii="Wingdings" w:hAnsi="Wingdings" w:hint="default"/>
+      </w:rPr>
+    </w:lvl>
+    <w:lvl w:ilvl="6" w:tplc="08090001" w:tentative="1">
+      <w:start w:val="1"/>
+      <w:numFmt w:val="bullet"/>
+      <w:lvlText w:val=""/>
+      <w:lvlJc w:val="left"/>
+      <w:pPr>
+        <w:ind w:left="5040" w:hanging="360"/>
+      </w:pPr>
+      <w:rPr>
+        <w:rFonts w:ascii="Symbol" w:hAnsi="Symbol" w:hint="default"/>
+      </w:rPr>
+    </w:lvl>
+    <w:lvl w:ilvl="7" w:tplc="08090003" w:tentative="1">
+      <w:start w:val="1"/>
+      <w:numFmt w:val="bullet"/>
+      <w:lvlText w:val="o"/>
+      <w:lvlJc w:val="left"/>
+      <w:pPr>
+        <w:ind w:left="5760" w:hanging="360"/>
+      </w:pPr>
+      <w:rPr>
+        <w:rFonts w:ascii="Courier New" w:hAnsi="Courier New" w:cs="Courier New" w:hint="default"/>
+      </w:rPr>
+    </w:lvl>
+    <w:lvl w:ilvl="8" w:tplc="08090005" w:tentative="1">
+      <w:start w:val="1"/>
+      <w:numFmt w:val="bullet"/>
+      <w:lvlText w:val=""/>
+      <w:lvlJc w:val="left"/>
+      <w:pPr>
+        <w:ind w:left="6480" w:hanging="360"/>
+      </w:pPr>
+      <w:rPr>
+        <w:rFonts w:ascii="Wingdings" w:hAnsi="Wingdings" w:hint="default"/>
+      </w:rPr>
+    </w:lvl>
+  </w:abstractNum>
+  <w:abstractNum w:abstractNumId="2" w15:restartNumberingAfterBreak="0">
+    <w:nsid w:val="43EC6AE4"/>
+    <w:multiLevelType w:val="hybridMultilevel"/>
+    <w:tmpl w:val="DBACE972"/>
+    <w:lvl w:ilvl="0" w:tplc="08090001">
+      <w:start w:val="1"/>
+      <w:numFmt w:val="bullet"/>
+      <w:lvlText w:val=""/>
+      <w:lvlJc w:val="left"/>
+      <w:pPr>
+        <w:ind w:left="720" w:hanging="360"/>
+      </w:pPr>
+      <w:rPr>
+        <w:rFonts w:ascii="Symbol" w:hAnsi="Symbol" w:hint="default"/>
+      </w:rPr>
+    </w:lvl>
+    <w:lvl w:ilvl="1" w:tplc="08090003" w:tentative="1">
+      <w:start w:val="1"/>
+      <w:numFmt w:val="bullet"/>
+      <w:lvlText w:val="o"/>
+      <w:lvlJc w:val="left"/>
+      <w:pPr>
+        <w:ind w:left="1440" w:hanging="360"/>
+      </w:pPr>
+      <w:rPr>
+        <w:rFonts w:ascii="Courier New" w:hAnsi="Courier New" w:cs="Courier New" w:hint="default"/>
+      </w:rPr>
+    </w:lvl>
+    <w:lvl w:ilvl="2" w:tplc="08090005" w:tentative="1">
+      <w:start w:val="1"/>
+      <w:numFmt w:val="bullet"/>
+      <w:lvlText w:val=""/>
+      <w:lvlJc w:val="left"/>
+      <w:pPr>
+        <w:ind w:left="2160" w:hanging="360"/>
+      </w:pPr>
+      <w:rPr>
+        <w:rFonts w:ascii="Wingdings" w:hAnsi="Wingdings" w:hint="default"/>
+      </w:rPr>
+    </w:lvl>
+    <w:lvl w:ilvl="3" w:tplc="08090001" w:tentative="1">
+      <w:start w:val="1"/>
+      <w:numFmt w:val="bullet"/>
+      <w:lvlText w:val=""/>
+      <w:lvlJc w:val="left"/>
+      <w:pPr>
+        <w:ind w:left="2880" w:hanging="360"/>
+      </w:pPr>
+      <w:rPr>
+        <w:rFonts w:ascii="Symbol" w:hAnsi="Symbol" w:hint="default"/>
+      </w:rPr>
+    </w:lvl>
+    <w:lvl w:ilvl="4" w:tplc="08090003" w:tentative="1">
+      <w:start w:val="1"/>
+      <w:numFmt w:val="bullet"/>
+      <w:lvlText w:val="o"/>
+      <w:lvlJc w:val="left"/>
+      <w:pPr>
+        <w:ind w:left="3600" w:hanging="360"/>
+      </w:pPr>
+      <w:rPr>
+        <w:rFonts w:ascii="Courier New" w:hAnsi="Courier New" w:cs="Courier New" w:hint="default"/>
+      </w:rPr>
+    </w:lvl>
+    <w:lvl w:ilvl="5" w:tplc="08090005" w:tentative="1">
+      <w:start w:val="1"/>
+      <w:numFmt w:val="bullet"/>
+      <w:lvlText w:val=""/>
+      <w:lvlJc w:val="left"/>
+      <w:pPr>
+        <w:ind w:left="4320" w:hanging="360"/>
+      </w:pPr>
+      <w:rPr>
+        <w:rFonts w:ascii="Wingdings" w:hAnsi="Wingdings" w:hint="default"/>
+      </w:rPr>
+    </w:lvl>
+    <w:lvl w:ilvl="6" w:tplc="08090001" w:tentative="1">
+      <w:start w:val="1"/>
+      <w:numFmt w:val="bullet"/>
+      <w:lvlText w:val=""/>
+      <w:lvlJc w:val="left"/>
+      <w:pPr>
+        <w:ind w:left="5040" w:hanging="360"/>
+      </w:pPr>
+      <w:rPr>
+        <w:rFonts w:ascii="Symbol" w:hAnsi="Symbol" w:hint="default"/>
+      </w:rPr>
+    </w:lvl>
+    <w:lvl w:ilvl="7" w:tplc="08090003" w:tentative="1">
+      <w:start w:val="1"/>
+      <w:numFmt w:val="bullet"/>
+      <w:lvlText w:val="o"/>
+      <w:lvlJc w:val="left"/>
+      <w:pPr>
+        <w:ind w:left="5760" w:hanging="360"/>
+      </w:pPr>
+      <w:rPr>
+        <w:rFonts w:ascii="Courier New" w:hAnsi="Courier New" w:cs="Courier New" w:hint="default"/>
+      </w:rPr>
+    </w:lvl>
+    <w:lvl w:ilvl="8" w:tplc="08090005" w:tentative="1">
+      <w:start w:val="1"/>
+      <w:numFmt w:val="bullet"/>
+      <w:lvlText w:val=""/>
+      <w:lvlJc w:val="left"/>
+      <w:pPr>
+        <w:ind w:left="6480" w:hanging="360"/>
+      </w:pPr>
+      <w:rPr>
+        <w:rFonts w:ascii="Wingdings" w:hAnsi="Wingdings" w:hint="default"/>
+      </w:rPr>
+    </w:lvl>
+  </w:abstractNum>
+  <w:abstractNum w:abstractNumId="3" w15:restartNumberingAfterBreak="0">
+    <w:nsid w:val="78080DD4"/>
+    <w:multiLevelType w:val="hybridMultilevel"/>
+    <w:tmpl w:val="49302E8A"/>
+    <w:lvl w:ilvl="0" w:tplc="08090001">
+      <w:start w:val="1"/>
+      <w:numFmt w:val="bullet"/>
+      <w:lvlText w:val=""/>
+      <w:lvlJc w:val="left"/>
+      <w:pPr>
+        <w:ind w:left="720" w:hanging="360"/>
+      </w:pPr>
+      <w:rPr>
+        <w:rFonts w:ascii="Symbol" w:hAnsi="Symbol" w:hint="default"/>
+      </w:rPr>
+    </w:lvl>
+    <w:lvl w:ilvl="1" w:tplc="08090003" w:tentative="1">
+      <w:start w:val="1"/>
+      <w:numFmt w:val="bullet"/>
+      <w:lvlText w:val="o"/>
+      <w:lvlJc w:val="left"/>
+      <w:pPr>
+        <w:ind w:left="1440" w:hanging="360"/>
+      </w:pPr>
+      <w:rPr>
+        <w:rFonts w:ascii="Courier New" w:hAnsi="Courier New" w:cs="Courier New" w:hint="default"/>
+      </w:rPr>
+    </w:lvl>
+    <w:lvl w:ilvl="2" w:tplc="08090005" w:tentative="1">
+      <w:start w:val="1"/>
+      <w:numFmt w:val="bullet"/>
+      <w:lvlText w:val=""/>
+      <w:lvlJc w:val="left"/>
+      <w:pPr>
+        <w:ind w:left="2160" w:hanging="360"/>
+      </w:pPr>
+      <w:rPr>
+        <w:rFonts w:ascii="Wingdings" w:hAnsi="Wingdings" w:hint="default"/>
+      </w:rPr>
+    </w:lvl>
+    <w:lvl w:ilvl="3" w:tplc="08090001" w:tentative="1">
+      <w:start w:val="1"/>
+      <w:numFmt w:val="bullet"/>
+      <w:lvlText w:val=""/>
+      <w:lvlJc w:val="left"/>
+      <w:pPr>
+        <w:ind w:left="2880" w:hanging="360"/>
+      </w:pPr>
+      <w:rPr>
+        <w:rFonts w:ascii="Symbol" w:hAnsi="Symbol" w:hint="default"/>
+      </w:rPr>
+    </w:lvl>
+    <w:lvl w:ilvl="4" w:tplc="08090003" w:tentative="1">
+      <w:start w:val="1"/>
+      <w:numFmt w:val="bullet"/>
+      <w:lvlText w:val="o"/>
+      <w:lvlJc w:val="left"/>
+      <w:pPr>
+        <w:ind w:left="3600" w:hanging="360"/>
+      </w:pPr>
+      <w:rPr>
+        <w:rFonts w:ascii="Courier New" w:hAnsi="Courier New" w:cs="Courier New" w:hint="default"/>
+      </w:rPr>
+    </w:lvl>
+    <w:lvl w:ilvl="5" w:tplc="08090005" w:tentative="1">
+      <w:start w:val="1"/>
+      <w:numFmt w:val="bullet"/>
+      <w:lvlText w:val=""/>
+      <w:lvlJc w:val="left"/>
+      <w:pPr>
+        <w:ind w:left="4320" w:hanging="360"/>
+      </w:pPr>
+      <w:rPr>
+        <w:rFonts w:ascii="Wingdings" w:hAnsi="Wingdings" w:hint="default"/>
+      </w:rPr>
+    </w:lvl>
+    <w:lvl w:ilvl="6" w:tplc="08090001" w:tentative="1">
+      <w:start w:val="1"/>
+      <w:numFmt w:val="bullet"/>
+      <w:lvlText w:val=""/>
+      <w:lvlJc w:val="left"/>
+      <w:pPr>
+        <w:ind w:left="5040" w:hanging="360"/>
+      </w:pPr>
+      <w:rPr>
+        <w:rFonts w:ascii="Symbol" w:hAnsi="Symbol" w:hint="default"/>
+      </w:rPr>
+    </w:lvl>
+    <w:lvl w:ilvl="7" w:tplc="08090003" w:tentative="1">
+      <w:start w:val="1"/>
+      <w:numFmt w:val="bullet"/>
+      <w:lvlText w:val="o"/>
+      <w:lvlJc w:val="left"/>
+      <w:pPr>
+        <w:ind w:left="5760" w:hanging="360"/>
+      </w:pPr>
+      <w:rPr>
+        <w:rFonts w:ascii="Courier New" w:hAnsi="Courier New" w:cs="Courier New" w:hint="default"/>
+      </w:rPr>
+    </w:lvl>
+    <w:lvl w:ilvl="8" w:tplc="08090005" w:tentative="1">
+      <w:start w:val="1"/>
+      <w:numFmt w:val="bullet"/>
+      <w:lvlText w:val=""/>
+      <w:lvlJc w:val="left"/>
+      <w:pPr>
+        <w:ind w:left="6480" w:hanging="360"/>
+      </w:pPr>
+      <w:rPr>
+        <w:rFonts w:ascii="Wingdings" w:hAnsi="Wingdings" w:hint="default"/>
+      </w:rPr>
+    </w:lvl>
+  </w:abstractNum>
+  <w:num w:numId="1" w16cid:durableId="43722095">
+    <w:abstractNumId w:val="0"/>
+  </w:num>
+  <w:num w:numId="2" w16cid:durableId="2127039196">
+    <w:abstractNumId w:val="1"/>
+  </w:num>
+  <w:num w:numId="3" w16cid:durableId="52588125">
+    <w:abstractNumId w:val="2"/>
+  </w:num>
+  <w:num w:numId="4" w16cid:durableId="360084790">
+    <w:abstractNumId w:val="3"/>
+  </w:num>
+</w:numbering>
 </file>
 
 <file path=word/styles.xml><?xml version="1.0" encoding="utf-8"?>
@@ -425,7 +2475,6 @@
   <w:style w:type="character" w:default="1" w:styleId="DefaultParagraphFont">
     <w:name w:val="Default Paragraph Font"/>
     <w:uiPriority w:val="1"/>
-    <w:semiHidden/>
     <w:unhideWhenUsed/>
   </w:style>
   <w:style w:type="table" w:default="1" w:styleId="TableNormal">
@@ -448,6 +2497,17 @@
     <w:uiPriority w:val="99"/>
     <w:semiHidden/>
     <w:unhideWhenUsed/>
+  </w:style>
+  <w:style w:type="paragraph" w:styleId="ListParagraph">
+    <w:name w:val="List Paragraph"/>
+    <w:basedOn w:val="Normal"/>
+    <w:uiPriority w:val="34"/>
+    <w:qFormat/>
+    <w:rsid w:val="006864EA"/>
+    <w:pPr>
+      <w:ind w:left="720"/>
+      <w:contextualSpacing/>
+    </w:pPr>
   </w:style>
 </w:styles>
 </file>

</xml_diff>